<commit_message>
form v1 - client and server
</commit_message>
<xml_diff>
--- a/Projects/OpenKnesset/sprint5/Alaa - Ibrahim Lahham/API.docx
+++ b/Projects/OpenKnesset/sprint5/Alaa - Ibrahim Lahham/API.docx
@@ -148,15 +148,13 @@
         <w:outlineLvl w:val="1"/>
         <w:rPr>
           <w:rFonts w:ascii="Segoe UI" w:eastAsia="Times New Roman" w:hAnsi="Segoe UI" w:cs="Segoe UI"/>
-          <w:color w:val="24292E"/>
-          <w:sz w:val="32"/>
-          <w:szCs w:val="32"/>
-        </w:rPr>
-      </w:pPr>
-      <w:r>
-        <w:rPr>
-          <w:rFonts w:ascii="Segoe UI" w:eastAsia="Times New Roman" w:hAnsi="Segoe UI" w:cs="Segoe UI"/>
-          <w:color w:val="24292E"/>
+          <w:sz w:val="32"/>
+          <w:szCs w:val="32"/>
+        </w:rPr>
+      </w:pPr>
+      <w:r>
+        <w:rPr>
+          <w:rFonts w:ascii="Segoe UI" w:eastAsia="Times New Roman" w:hAnsi="Segoe UI" w:cs="Segoe UI"/>
           <w:sz w:val="32"/>
           <w:szCs w:val="32"/>
         </w:rPr>
@@ -175,15 +173,13 @@
         <w:outlineLvl w:val="1"/>
         <w:rPr>
           <w:rFonts w:ascii="Segoe UI" w:eastAsia="Times New Roman" w:hAnsi="Segoe UI" w:cs="Segoe UI"/>
-          <w:color w:val="24292E"/>
-          <w:sz w:val="32"/>
-          <w:szCs w:val="32"/>
-        </w:rPr>
-      </w:pPr>
-      <w:r>
-        <w:rPr>
-          <w:rFonts w:ascii="Segoe UI" w:eastAsia="Times New Roman" w:hAnsi="Segoe UI" w:cs="Segoe UI"/>
-          <w:color w:val="24292E"/>
+          <w:sz w:val="32"/>
+          <w:szCs w:val="32"/>
+        </w:rPr>
+      </w:pPr>
+      <w:r>
+        <w:rPr>
+          <w:rFonts w:ascii="Segoe UI" w:eastAsia="Times New Roman" w:hAnsi="Segoe UI" w:cs="Segoe UI"/>
           <w:sz w:val="32"/>
           <w:szCs w:val="32"/>
         </w:rPr>
@@ -202,15 +198,13 @@
         <w:outlineLvl w:val="1"/>
         <w:rPr>
           <w:rFonts w:ascii="Segoe UI" w:eastAsia="Times New Roman" w:hAnsi="Segoe UI" w:cs="Segoe UI"/>
-          <w:color w:val="24292E"/>
-          <w:sz w:val="32"/>
-          <w:szCs w:val="32"/>
-        </w:rPr>
-      </w:pPr>
-      <w:r>
-        <w:rPr>
-          <w:rFonts w:ascii="Segoe UI" w:eastAsia="Times New Roman" w:hAnsi="Segoe UI" w:cs="Segoe UI"/>
-          <w:color w:val="24292E"/>
+          <w:sz w:val="32"/>
+          <w:szCs w:val="32"/>
+        </w:rPr>
+      </w:pPr>
+      <w:r>
+        <w:rPr>
+          <w:rFonts w:ascii="Segoe UI" w:eastAsia="Times New Roman" w:hAnsi="Segoe UI" w:cs="Segoe UI"/>
           <w:sz w:val="32"/>
           <w:szCs w:val="32"/>
         </w:rPr>
@@ -355,6 +349,34 @@
           <w:szCs w:val="32"/>
         </w:rPr>
       </w:pPr>
+      <w:r>
+        <w:rPr>
+          <w:rFonts w:ascii="Segoe UI" w:eastAsia="Times New Roman" w:hAnsi="Segoe UI" w:cs="Segoe UI"/>
+          <w:color w:val="24292E"/>
+          <w:sz w:val="32"/>
+          <w:szCs w:val="32"/>
+        </w:rPr>
+        <w:t>P</w:t>
+      </w:r>
+      <w:r>
+        <w:rPr>
+          <w:rFonts w:ascii="Segoe UI" w:eastAsia="Times New Roman" w:hAnsi="Segoe UI" w:cs="Segoe UI"/>
+          <w:color w:val="24292E"/>
+          <w:sz w:val="32"/>
+          <w:szCs w:val="32"/>
+          <w:lang w:bidi="he-IL"/>
+        </w:rPr>
+        <w:t>ost</w:t>
+      </w:r>
+      <w:r>
+        <w:rPr>
+          <w:rFonts w:ascii="Segoe UI" w:eastAsia="Times New Roman" w:hAnsi="Segoe UI" w:cs="Segoe UI"/>
+          <w:color w:val="24292E"/>
+          <w:sz w:val="32"/>
+          <w:szCs w:val="32"/>
+        </w:rPr>
+        <w:t xml:space="preserve"> </w:t>
+      </w:r>
       <w:proofErr w:type="gramStart"/>
       <w:r>
         <w:rPr>
@@ -363,7 +385,7 @@
           <w:sz w:val="32"/>
           <w:szCs w:val="32"/>
         </w:rPr>
-        <w:t>Put  authenticate</w:t>
+        <w:t>authenticate</w:t>
       </w:r>
       <w:proofErr w:type="gramEnd"/>
       <w:r>
@@ -481,7 +503,27 @@
           <w:sz w:val="32"/>
           <w:szCs w:val="32"/>
         </w:rPr>
-        <w:t>Params: {id, first name, last name, email, company, phone}</w:t>
+        <w:t xml:space="preserve">Params: </w:t>
+      </w:r>
+      <w:proofErr w:type="gramStart"/>
+      <w:r>
+        <w:rPr>
+          <w:rFonts w:ascii="Segoe UI" w:eastAsia="Times New Roman" w:hAnsi="Segoe UI" w:cs="Segoe UI"/>
+          <w:color w:val="24292E"/>
+          <w:sz w:val="32"/>
+          <w:szCs w:val="32"/>
+        </w:rPr>
+        <w:t>{ first</w:t>
+      </w:r>
+      <w:proofErr w:type="gramEnd"/>
+      <w:r>
+        <w:rPr>
+          <w:rFonts w:ascii="Segoe UI" w:eastAsia="Times New Roman" w:hAnsi="Segoe UI" w:cs="Segoe UI"/>
+          <w:color w:val="24292E"/>
+          <w:sz w:val="32"/>
+          <w:szCs w:val="32"/>
+        </w:rPr>
+        <w:t xml:space="preserve"> name, last name, email, company, phone}</w:t>
       </w:r>
     </w:p>
     <w:p>
@@ -528,25 +570,14 @@
           <w:szCs w:val="32"/>
         </w:rPr>
       </w:pPr>
-      <w:proofErr w:type="gramStart"/>
-      <w:r>
-        <w:rPr>
-          <w:rFonts w:ascii="Segoe UI" w:eastAsia="Times New Roman" w:hAnsi="Segoe UI" w:cs="Segoe UI"/>
-          <w:color w:val="24292E"/>
-          <w:sz w:val="32"/>
-          <w:szCs w:val="32"/>
-        </w:rPr>
-        <w:t>Get  all</w:t>
-      </w:r>
-      <w:proofErr w:type="gramEnd"/>
-      <w:r>
-        <w:rPr>
-          <w:rFonts w:ascii="Segoe UI" w:eastAsia="Times New Roman" w:hAnsi="Segoe UI" w:cs="Segoe UI"/>
-          <w:color w:val="24292E"/>
-          <w:sz w:val="32"/>
-          <w:szCs w:val="32"/>
-        </w:rPr>
-        <w:t xml:space="preserve"> Knesset members</w:t>
+      <w:r>
+        <w:rPr>
+          <w:rFonts w:ascii="Segoe UI" w:eastAsia="Times New Roman" w:hAnsi="Segoe UI" w:cs="Segoe UI"/>
+          <w:color w:val="24292E"/>
+          <w:sz w:val="32"/>
+          <w:szCs w:val="32"/>
+        </w:rPr>
+        <w:t>Get all Knesset members</w:t>
       </w:r>
     </w:p>
     <w:p>
@@ -593,25 +624,14 @@
           <w:szCs w:val="32"/>
         </w:rPr>
       </w:pPr>
-      <w:proofErr w:type="gramStart"/>
-      <w:r>
-        <w:rPr>
-          <w:rFonts w:ascii="Segoe UI" w:eastAsia="Times New Roman" w:hAnsi="Segoe UI" w:cs="Segoe UI"/>
-          <w:color w:val="24292E"/>
-          <w:sz w:val="32"/>
-          <w:szCs w:val="32"/>
-        </w:rPr>
-        <w:t>Return  list</w:t>
-      </w:r>
-      <w:proofErr w:type="gramEnd"/>
-      <w:r>
-        <w:rPr>
-          <w:rFonts w:ascii="Segoe UI" w:eastAsia="Times New Roman" w:hAnsi="Segoe UI" w:cs="Segoe UI"/>
-          <w:color w:val="24292E"/>
-          <w:sz w:val="32"/>
-          <w:szCs w:val="32"/>
-        </w:rPr>
-        <w:t xml:space="preserve"> of Knesset members or error</w:t>
+      <w:r>
+        <w:rPr>
+          <w:rFonts w:ascii="Segoe UI" w:eastAsia="Times New Roman" w:hAnsi="Segoe UI" w:cs="Segoe UI"/>
+          <w:color w:val="24292E"/>
+          <w:sz w:val="32"/>
+          <w:szCs w:val="32"/>
+        </w:rPr>
+        <w:t>Return list of Knesset members or error</w:t>
       </w:r>
     </w:p>
     <w:p>
@@ -685,27 +705,7 @@
           <w:sz w:val="32"/>
           <w:szCs w:val="32"/>
         </w:rPr>
-        <w:t xml:space="preserve">, parliamentary tool, date of </w:t>
-      </w:r>
-      <w:proofErr w:type="gramStart"/>
-      <w:r>
-        <w:rPr>
-          <w:rFonts w:ascii="Segoe UI" w:eastAsia="Times New Roman" w:hAnsi="Segoe UI" w:cs="Segoe UI"/>
-          <w:color w:val="24292E"/>
-          <w:sz w:val="32"/>
-          <w:szCs w:val="32"/>
-        </w:rPr>
-        <w:t>creation ,</w:t>
-      </w:r>
-      <w:proofErr w:type="gramEnd"/>
-      <w:r>
-        <w:rPr>
-          <w:rFonts w:ascii="Segoe UI" w:eastAsia="Times New Roman" w:hAnsi="Segoe UI" w:cs="Segoe UI"/>
-          <w:color w:val="24292E"/>
-          <w:sz w:val="32"/>
-          <w:szCs w:val="32"/>
-        </w:rPr>
-        <w:t xml:space="preserve"> content , list of documents, list of Knesset members }</w:t>
+        <w:t>, parliamentary tool, content, list of documents, list of Knesset members}</w:t>
       </w:r>
     </w:p>
     <w:p>
@@ -737,19 +737,6 @@
     </w:p>
     <w:p>
       <w:pPr>
-        <w:shd w:val="clear" w:color="auto" w:fill="FFFFFF"/>
-        <w:spacing w:before="100" w:beforeAutospacing="1" w:after="240" w:line="240" w:lineRule="auto"/>
-        <w:outlineLvl w:val="1"/>
-        <w:rPr>
-          <w:rFonts w:ascii="Segoe UI" w:eastAsia="Times New Roman" w:hAnsi="Segoe UI" w:cs="Segoe UI"/>
-          <w:color w:val="24292E"/>
-          <w:sz w:val="32"/>
-          <w:szCs w:val="32"/>
-        </w:rPr>
-      </w:pPr>
-    </w:p>
-    <w:p>
-      <w:pPr>
         <w:numPr>
           <w:ilvl w:val="0"/>
           <w:numId w:val="1"/>
@@ -799,48 +786,109 @@
           <w:sz w:val="32"/>
           <w:szCs w:val="32"/>
         </w:rPr>
+        <w:t xml:space="preserve">Params: {proposal id, </w:t>
+      </w:r>
+      <w:proofErr w:type="spellStart"/>
+      <w:r>
+        <w:rPr>
+          <w:rFonts w:ascii="Segoe UI" w:eastAsia="Times New Roman" w:hAnsi="Segoe UI" w:cs="Segoe UI"/>
+          <w:color w:val="24292E"/>
+          <w:sz w:val="32"/>
+          <w:szCs w:val="32"/>
+        </w:rPr>
+        <w:t>newStatus</w:t>
+      </w:r>
+      <w:proofErr w:type="spellEnd"/>
+      <w:r>
+        <w:rPr>
+          <w:rFonts w:ascii="Segoe UI" w:eastAsia="Times New Roman" w:hAnsi="Segoe UI" w:cs="Segoe UI"/>
+          <w:color w:val="24292E"/>
+          <w:sz w:val="32"/>
+          <w:szCs w:val="32"/>
+        </w:rPr>
+        <w:t>}</w:t>
+      </w:r>
+    </w:p>
+    <w:p>
+      <w:pPr>
+        <w:numPr>
+          <w:ilvl w:val="1"/>
+          <w:numId w:val="1"/>
+        </w:numPr>
+        <w:shd w:val="clear" w:color="auto" w:fill="FFFFFF"/>
+        <w:spacing w:before="100" w:beforeAutospacing="1" w:after="240" w:line="240" w:lineRule="auto"/>
+        <w:contextualSpacing/>
+        <w:outlineLvl w:val="1"/>
+        <w:rPr>
+          <w:rFonts w:ascii="Segoe UI" w:eastAsia="Times New Roman" w:hAnsi="Segoe UI" w:cs="Segoe UI"/>
+          <w:color w:val="24292E"/>
+          <w:sz w:val="32"/>
+          <w:szCs w:val="32"/>
+        </w:rPr>
+      </w:pPr>
+      <w:r>
+        <w:rPr>
+          <w:rFonts w:ascii="Segoe UI" w:eastAsia="Times New Roman" w:hAnsi="Segoe UI" w:cs="Segoe UI"/>
+          <w:color w:val="24292E"/>
+          <w:sz w:val="32"/>
+          <w:szCs w:val="32"/>
+        </w:rPr>
+        <w:t xml:space="preserve">Return: success or failure </w:t>
+      </w:r>
+    </w:p>
+    <w:p>
+      <w:pPr>
+        <w:numPr>
+          <w:ilvl w:val="0"/>
+          <w:numId w:val="1"/>
+        </w:numPr>
+        <w:shd w:val="clear" w:color="auto" w:fill="FFFFFF"/>
+        <w:spacing w:before="100" w:beforeAutospacing="1" w:after="240" w:line="240" w:lineRule="auto"/>
+        <w:contextualSpacing/>
+        <w:outlineLvl w:val="1"/>
+        <w:rPr>
+          <w:rFonts w:ascii="Segoe UI" w:eastAsia="Times New Roman" w:hAnsi="Segoe UI" w:cs="Segoe UI"/>
+          <w:color w:val="24292E"/>
+          <w:sz w:val="32"/>
+          <w:szCs w:val="32"/>
+        </w:rPr>
+      </w:pPr>
+      <w:r>
+        <w:rPr>
+          <w:rFonts w:ascii="Segoe UI" w:eastAsia="Times New Roman" w:hAnsi="Segoe UI" w:cs="Segoe UI"/>
+          <w:color w:val="24292E"/>
+          <w:sz w:val="32"/>
+          <w:szCs w:val="32"/>
+        </w:rPr>
+        <w:t>Put proposal updates</w:t>
+      </w:r>
+    </w:p>
+    <w:p>
+      <w:pPr>
+        <w:numPr>
+          <w:ilvl w:val="1"/>
+          <w:numId w:val="1"/>
+        </w:numPr>
+        <w:shd w:val="clear" w:color="auto" w:fill="FFFFFF"/>
+        <w:spacing w:before="100" w:beforeAutospacing="1" w:after="240" w:line="240" w:lineRule="auto"/>
+        <w:contextualSpacing/>
+        <w:outlineLvl w:val="1"/>
+        <w:rPr>
+          <w:rFonts w:ascii="Segoe UI" w:eastAsia="Times New Roman" w:hAnsi="Segoe UI" w:cs="Segoe UI"/>
+          <w:color w:val="24292E"/>
+          <w:sz w:val="32"/>
+          <w:szCs w:val="32"/>
+        </w:rPr>
+      </w:pPr>
+      <w:r>
+        <w:rPr>
+          <w:rFonts w:ascii="Segoe UI" w:eastAsia="Times New Roman" w:hAnsi="Segoe UI" w:cs="Segoe UI"/>
+          <w:color w:val="24292E"/>
+          <w:sz w:val="32"/>
+          <w:szCs w:val="32"/>
+        </w:rPr>
         <w:lastRenderedPageBreak/>
-        <w:t xml:space="preserve">Params: {proposal </w:t>
-      </w:r>
-      <w:proofErr w:type="gramStart"/>
-      <w:r>
-        <w:rPr>
-          <w:rFonts w:ascii="Segoe UI" w:eastAsia="Times New Roman" w:hAnsi="Segoe UI" w:cs="Segoe UI"/>
-          <w:color w:val="24292E"/>
-          <w:sz w:val="32"/>
-          <w:szCs w:val="32"/>
-        </w:rPr>
-        <w:t>id ,</w:t>
-      </w:r>
-      <w:proofErr w:type="gramEnd"/>
-      <w:r>
-        <w:rPr>
-          <w:rFonts w:ascii="Segoe UI" w:eastAsia="Times New Roman" w:hAnsi="Segoe UI" w:cs="Segoe UI"/>
-          <w:color w:val="24292E"/>
-          <w:sz w:val="32"/>
-          <w:szCs w:val="32"/>
-        </w:rPr>
-        <w:t xml:space="preserve"> </w:t>
-      </w:r>
-      <w:proofErr w:type="spellStart"/>
-      <w:r>
-        <w:rPr>
-          <w:rFonts w:ascii="Segoe UI" w:eastAsia="Times New Roman" w:hAnsi="Segoe UI" w:cs="Segoe UI"/>
-          <w:color w:val="24292E"/>
-          <w:sz w:val="32"/>
-          <w:szCs w:val="32"/>
-        </w:rPr>
-        <w:t>newStatus</w:t>
-      </w:r>
-      <w:proofErr w:type="spellEnd"/>
-      <w:r>
-        <w:rPr>
-          <w:rFonts w:ascii="Segoe UI" w:eastAsia="Times New Roman" w:hAnsi="Segoe UI" w:cs="Segoe UI"/>
-          <w:color w:val="24292E"/>
-          <w:sz w:val="32"/>
-          <w:szCs w:val="32"/>
-        </w:rPr>
-        <w:t>}</w:t>
+        <w:t>Params: {proposal id, proposal update}</w:t>
       </w:r>
     </w:p>
     <w:p>
@@ -894,118 +942,6 @@
           <w:sz w:val="32"/>
           <w:szCs w:val="32"/>
         </w:rPr>
-        <w:t>Put proposal updates</w:t>
-      </w:r>
-    </w:p>
-    <w:p>
-      <w:pPr>
-        <w:numPr>
-          <w:ilvl w:val="1"/>
-          <w:numId w:val="1"/>
-        </w:numPr>
-        <w:shd w:val="clear" w:color="auto" w:fill="FFFFFF"/>
-        <w:spacing w:before="100" w:beforeAutospacing="1" w:after="240" w:line="240" w:lineRule="auto"/>
-        <w:contextualSpacing/>
-        <w:outlineLvl w:val="1"/>
-        <w:rPr>
-          <w:rFonts w:ascii="Segoe UI" w:eastAsia="Times New Roman" w:hAnsi="Segoe UI" w:cs="Segoe UI"/>
-          <w:color w:val="24292E"/>
-          <w:sz w:val="32"/>
-          <w:szCs w:val="32"/>
-        </w:rPr>
-      </w:pPr>
-      <w:r>
-        <w:rPr>
-          <w:rFonts w:ascii="Segoe UI" w:eastAsia="Times New Roman" w:hAnsi="Segoe UI" w:cs="Segoe UI"/>
-          <w:color w:val="24292E"/>
-          <w:sz w:val="32"/>
-          <w:szCs w:val="32"/>
-        </w:rPr>
-        <w:t xml:space="preserve">Params: {proposal </w:t>
-      </w:r>
-      <w:proofErr w:type="gramStart"/>
-      <w:r>
-        <w:rPr>
-          <w:rFonts w:ascii="Segoe UI" w:eastAsia="Times New Roman" w:hAnsi="Segoe UI" w:cs="Segoe UI"/>
-          <w:color w:val="24292E"/>
-          <w:sz w:val="32"/>
-          <w:szCs w:val="32"/>
-        </w:rPr>
-        <w:t>id ,</w:t>
-      </w:r>
-      <w:proofErr w:type="gramEnd"/>
-      <w:r>
-        <w:rPr>
-          <w:rFonts w:ascii="Segoe UI" w:eastAsia="Times New Roman" w:hAnsi="Segoe UI" w:cs="Segoe UI"/>
-          <w:color w:val="24292E"/>
-          <w:sz w:val="32"/>
-          <w:szCs w:val="32"/>
-        </w:rPr>
-        <w:t xml:space="preserve"> proposal update}</w:t>
-      </w:r>
-    </w:p>
-    <w:p>
-      <w:pPr>
-        <w:numPr>
-          <w:ilvl w:val="1"/>
-          <w:numId w:val="1"/>
-        </w:numPr>
-        <w:shd w:val="clear" w:color="auto" w:fill="FFFFFF"/>
-        <w:spacing w:before="100" w:beforeAutospacing="1" w:after="240" w:line="240" w:lineRule="auto"/>
-        <w:contextualSpacing/>
-        <w:outlineLvl w:val="1"/>
-        <w:rPr>
-          <w:rFonts w:ascii="Segoe UI" w:eastAsia="Times New Roman" w:hAnsi="Segoe UI" w:cs="Segoe UI"/>
-          <w:color w:val="24292E"/>
-          <w:sz w:val="32"/>
-          <w:szCs w:val="32"/>
-        </w:rPr>
-      </w:pPr>
-      <w:proofErr w:type="gramStart"/>
-      <w:r>
-        <w:rPr>
-          <w:rFonts w:ascii="Segoe UI" w:eastAsia="Times New Roman" w:hAnsi="Segoe UI" w:cs="Segoe UI"/>
-          <w:color w:val="24292E"/>
-          <w:sz w:val="32"/>
-          <w:szCs w:val="32"/>
-        </w:rPr>
-        <w:t>Return :</w:t>
-      </w:r>
-      <w:proofErr w:type="gramEnd"/>
-      <w:r>
-        <w:rPr>
-          <w:rFonts w:ascii="Segoe UI" w:eastAsia="Times New Roman" w:hAnsi="Segoe UI" w:cs="Segoe UI"/>
-          <w:color w:val="24292E"/>
-          <w:sz w:val="32"/>
-          <w:szCs w:val="32"/>
-        </w:rPr>
-        <w:t xml:space="preserve"> success or failure </w:t>
-      </w:r>
-    </w:p>
-    <w:p>
-      <w:pPr>
-        <w:numPr>
-          <w:ilvl w:val="0"/>
-          <w:numId w:val="1"/>
-        </w:numPr>
-        <w:shd w:val="clear" w:color="auto" w:fill="FFFFFF"/>
-        <w:spacing w:before="100" w:beforeAutospacing="1" w:after="240" w:line="240" w:lineRule="auto"/>
-        <w:contextualSpacing/>
-        <w:outlineLvl w:val="1"/>
-        <w:rPr>
-          <w:rFonts w:ascii="Segoe UI" w:eastAsia="Times New Roman" w:hAnsi="Segoe UI" w:cs="Segoe UI"/>
-          <w:color w:val="24292E"/>
-          <w:sz w:val="32"/>
-          <w:szCs w:val="32"/>
-        </w:rPr>
-      </w:pPr>
-      <w:r>
-        <w:rPr>
-          <w:rFonts w:ascii="Segoe UI" w:eastAsia="Times New Roman" w:hAnsi="Segoe UI" w:cs="Segoe UI"/>
-          <w:color w:val="24292E"/>
-          <w:sz w:val="32"/>
-          <w:szCs w:val="32"/>
-        </w:rPr>
         <w:t>Get user proposals</w:t>
       </w:r>
     </w:p>
@@ -1033,27 +969,7 @@
           <w:sz w:val="32"/>
           <w:szCs w:val="32"/>
         </w:rPr>
-        <w:t>Params</w:t>
-      </w:r>
-      <w:proofErr w:type="gramStart"/>
-      <w:r>
-        <w:rPr>
-          <w:rFonts w:ascii="Segoe UI" w:eastAsia="Times New Roman" w:hAnsi="Segoe UI" w:cs="Segoe UI"/>
-          <w:color w:val="24292E"/>
-          <w:sz w:val="32"/>
-          <w:szCs w:val="32"/>
-        </w:rPr>
-        <w:t>:  {</w:t>
-      </w:r>
-      <w:proofErr w:type="gramEnd"/>
-      <w:r>
-        <w:rPr>
-          <w:rFonts w:ascii="Segoe UI" w:eastAsia="Times New Roman" w:hAnsi="Segoe UI" w:cs="Segoe UI"/>
-          <w:color w:val="24292E"/>
-          <w:sz w:val="32"/>
-          <w:szCs w:val="32"/>
-        </w:rPr>
-        <w:t>user id}</w:t>
+        <w:t>Params: {user id}</w:t>
       </w:r>
     </w:p>
     <w:p>

</xml_diff>